<commit_message>
Add loops and something symbols
</commit_message>
<xml_diff>
--- a/Alphabet.docx
+++ b/Alphabet.docx
@@ -204,6 +204,19 @@
           <w:lang w:val="en-US"/>
         </w:rPr>
         <w:t>End list arguments&gt; ::= ')';</w:t>
+      </w:r>
+    </w:p>
+    <w:p>
+      <w:pPr>
+        <w:rPr>
+          <w:lang w:val="en-US"/>
+        </w:rPr>
+      </w:pPr>
+      <w:r>
+        <w:rPr>
+          <w:lang w:val="en-US"/>
+        </w:rPr>
+        <w:t>&lt;case enumerator&gt; ::= ":" ;</w:t>
       </w:r>
     </w:p>
     <w:p>

</xml_diff>

<commit_message>
Add support assign list value as "{ "avc," "xc" }"
</commit_message>
<xml_diff>
--- a/Alphabet.docx
+++ b/Alphabet.docx
@@ -93,7 +93,19 @@
         <w:rPr>
           <w:lang w:val="en-US"/>
         </w:rPr>
-        <w:t xml:space="preserve">&lt;Command divider&gt; </w:t>
+        <w:t>&lt;</w:t>
+      </w:r>
+      <w:r>
+        <w:rPr>
+          <w:lang w:val="en-US"/>
+        </w:rPr>
+        <w:t>Command separator</w:t>
+      </w:r>
+      <w:r>
+        <w:rPr>
+          <w:lang w:val="en-US"/>
+        </w:rPr>
+        <w:t xml:space="preserve">&gt; </w:t>
       </w:r>
       <w:r>
         <w:rPr>
@@ -112,20 +124,44 @@
         <w:rPr>
           <w:lang w:val="en-US"/>
         </w:rPr>
-        <w:t>&lt;variable divider&gt; ::= ',' ;</w:t>
-      </w:r>
-    </w:p>
-    <w:p>
-      <w:pPr>
-        <w:rPr>
-          <w:lang w:val="en-US"/>
-        </w:rPr>
-      </w:pPr>
-      <w:r>
-        <w:rPr>
-          <w:lang w:val="en-US"/>
-        </w:rPr>
-        <w:t xml:space="preserve">&lt;common divider&gt; ::= ' </w:t>
+        <w:t xml:space="preserve">&lt;variable </w:t>
+      </w:r>
+      <w:r>
+        <w:rPr>
+          <w:lang w:val="en-US"/>
+        </w:rPr>
+        <w:t>separator</w:t>
+      </w:r>
+      <w:r>
+        <w:rPr>
+          <w:lang w:val="en-US"/>
+        </w:rPr>
+        <w:t>&gt; ::= ',' ;</w:t>
+      </w:r>
+    </w:p>
+    <w:p>
+      <w:pPr>
+        <w:rPr>
+          <w:lang w:val="en-US"/>
+        </w:rPr>
+      </w:pPr>
+      <w:r>
+        <w:rPr>
+          <w:lang w:val="en-US"/>
+        </w:rPr>
+        <w:t xml:space="preserve">&lt;common </w:t>
+      </w:r>
+      <w:r>
+        <w:rPr>
+          <w:lang w:val="en-US"/>
+        </w:rPr>
+        <w:t xml:space="preserve">separator </w:t>
+      </w:r>
+      <w:r>
+        <w:rPr>
+          <w:lang w:val="en-US"/>
+        </w:rPr>
+        <w:t xml:space="preserve">&gt; ::= ' </w:t>
       </w:r>
       <w:proofErr w:type="spellStart"/>
       <w:r>
@@ -207,24 +243,6 @@
       </w:r>
     </w:p>
     <w:p>
-      <w:pPr>
-        <w:rPr>
-          <w:lang w:val="en-US"/>
-        </w:rPr>
-      </w:pPr>
-      <w:r>
-        <w:rPr>
-          <w:lang w:val="en-US"/>
-        </w:rPr>
-        <w:t>&lt;case enumerator&gt; ::= ":" ;</w:t>
-      </w:r>
-    </w:p>
-    <w:p>
-      <w:pPr>
-        <w:rPr>
-          <w:lang w:val="en-US"/>
-        </w:rPr>
-      </w:pPr>
       <w:r>
         <w:t>&lt;</w:t>
       </w:r>
@@ -232,6 +250,29 @@
         <w:rPr>
           <w:lang w:val="en-US"/>
         </w:rPr>
+        <w:t>case</w:t>
+      </w:r>
+      <w:r>
+        <w:t xml:space="preserve"> </w:t>
+      </w:r>
+      <w:r>
+        <w:rPr>
+          <w:lang w:val="en-US"/>
+        </w:rPr>
+        <w:t>enumerator</w:t>
+      </w:r>
+      <w:r>
+        <w:t>&gt; ::= ":" ;</w:t>
+      </w:r>
+    </w:p>
+    <w:p>
+      <w:r>
+        <w:t>&lt;</w:t>
+      </w:r>
+      <w:r>
+        <w:rPr>
+          <w:lang w:val="en-US"/>
+        </w:rPr>
         <w:t>char</w:t>
       </w:r>
       <w:r>
@@ -290,7 +331,19 @@
         <w:rPr>
           <w:lang w:val="en-US"/>
         </w:rPr>
-        <w:t>&lt;reserve literal&gt; ::= "true" | "false" ;</w:t>
+        <w:t>&lt;reserve</w:t>
+      </w:r>
+      <w:r>
+        <w:rPr>
+          <w:lang w:val="en-US"/>
+        </w:rPr>
+        <w:t xml:space="preserve"> logic </w:t>
+      </w:r>
+      <w:r>
+        <w:rPr>
+          <w:lang w:val="en-US"/>
+        </w:rPr>
+        <w:t>literal&gt; ::= "true" | "false" ;</w:t>
       </w:r>
     </w:p>
     <w:p>

</xml_diff>

<commit_message>
Add txt file describe grammar. Numeric types transfer other file.
</commit_message>
<xml_diff>
--- a/Alphabet.docx
+++ b/Alphabet.docx
@@ -3,11 +3,63 @@
 <w:document xmlns:ve="http://schemas.openxmlformats.org/markup-compatibility/2006" xmlns:o="urn:schemas-microsoft-com:office:office" xmlns:r="http://schemas.openxmlformats.org/officeDocument/2006/relationships" xmlns:m="http://schemas.openxmlformats.org/officeDocument/2006/math" xmlns:v="urn:schemas-microsoft-com:vml" xmlns:wp="http://schemas.openxmlformats.org/drawingml/2006/wordprocessingDrawing" xmlns:w10="urn:schemas-microsoft-com:office:word" xmlns:w="http://schemas.openxmlformats.org/wordprocessingml/2006/main" xmlns:wne="http://schemas.microsoft.com/office/word/2006/wordml">
   <w:body>
     <w:p>
-      <w:r>
-        <w:rPr>
-          <w:lang w:val="en-US"/>
-        </w:rPr>
-        <w:t xml:space="preserve">&lt;letter&gt; ::= ['a' .. 'z'] | [ 'A' .. </w:t>
+      <w:pPr>
+        <w:rPr>
+          <w:lang w:val="en-US"/>
+        </w:rPr>
+      </w:pPr>
+      <w:r>
+        <w:rPr>
+          <w:lang w:val="en-US"/>
+        </w:rPr>
+        <w:t xml:space="preserve">&lt;letter&gt; ::= </w:t>
+      </w:r>
+      <w:r>
+        <w:rPr>
+          <w:lang w:val="en-US"/>
+        </w:rPr>
+        <w:t>&lt;Russian letters&gt; | &lt;</w:t>
+      </w:r>
+      <w:proofErr w:type="spellStart"/>
+      <w:r>
+        <w:rPr>
+          <w:lang w:val="en-US"/>
+        </w:rPr>
+        <w:t>english</w:t>
+      </w:r>
+      <w:proofErr w:type="spellEnd"/>
+      <w:r>
+        <w:rPr>
+          <w:lang w:val="en-US"/>
+        </w:rPr>
+        <w:t xml:space="preserve"> letters&gt; ;</w:t>
+      </w:r>
+    </w:p>
+    <w:p>
+      <w:pPr>
+        <w:rPr>
+          <w:lang w:val="en-US"/>
+        </w:rPr>
+      </w:pPr>
+      <w:r>
+        <w:rPr>
+          <w:lang w:val="en-US"/>
+        </w:rPr>
+        <w:t>&lt;</w:t>
+      </w:r>
+      <w:proofErr w:type="spellStart"/>
+      <w:r>
+        <w:rPr>
+          <w:lang w:val="en-US"/>
+        </w:rPr>
+        <w:t>english</w:t>
+      </w:r>
+      <w:proofErr w:type="spellEnd"/>
+      <w:r>
+        <w:rPr>
+          <w:lang w:val="en-US"/>
+        </w:rPr>
+        <w:t xml:space="preserve"> letters&gt; ::= ['a' .. 'z'] | [ 'A' .. </w:t>
       </w:r>
       <w:r>
         <w:rPr>
@@ -25,7 +77,32 @@
         <w:rPr>
           <w:lang w:val="en-US"/>
         </w:rPr>
-        <w:t>'] |['</w:t>
+        <w:t>']</w:t>
+      </w:r>
+      <w:r>
+        <w:rPr>
+          <w:lang w:val="en-US"/>
+        </w:rPr>
+        <w:t>;</w:t>
+      </w:r>
+    </w:p>
+    <w:p>
+      <w:pPr>
+        <w:rPr>
+          <w:lang w:val="en-US"/>
+        </w:rPr>
+      </w:pPr>
+      <w:r>
+        <w:rPr>
+          <w:lang w:val="en-US"/>
+        </w:rPr>
+        <w:t xml:space="preserve">&lt;Russian letters&gt; ::=  </w:t>
+      </w:r>
+      <w:r>
+        <w:rPr>
+          <w:lang w:val="en-US"/>
+        </w:rPr>
+        <w:t>['</w:t>
       </w:r>
       <w:r>
         <w:t>а</w:t>
@@ -37,24 +114,36 @@
         <w:t xml:space="preserve">' .. </w:t>
       </w:r>
       <w:r>
+        <w:rPr>
+          <w:lang w:val="en-US"/>
+        </w:rPr>
         <w:t>'</w:t>
       </w:r>
       <w:r>
         <w:t>я</w:t>
       </w:r>
       <w:r>
+        <w:rPr>
+          <w:lang w:val="en-US"/>
+        </w:rPr>
         <w:t>'] | ['</w:t>
       </w:r>
       <w:r>
         <w:t>А</w:t>
       </w:r>
       <w:r>
+        <w:rPr>
+          <w:lang w:val="en-US"/>
+        </w:rPr>
         <w:t>' .. '</w:t>
       </w:r>
       <w:r>
         <w:t>Я</w:t>
       </w:r>
       <w:r>
+        <w:rPr>
+          <w:lang w:val="en-US"/>
+        </w:rPr>
         <w:t>'];</w:t>
       </w:r>
     </w:p>
@@ -64,7 +153,17 @@
           <w:lang w:val="en-US"/>
         </w:rPr>
       </w:pPr>
-      <w:r>
+    </w:p>
+    <w:p>
+      <w:pPr>
+        <w:rPr>
+          <w:lang w:val="en-US"/>
+        </w:rPr>
+      </w:pPr>
+      <w:r>
+        <w:rPr>
+          <w:lang w:val="en-US"/>
+        </w:rPr>
         <w:t>&lt;</w:t>
       </w:r>
       <w:r>
@@ -74,14 +173,50 @@
         <w:t>digit</w:t>
       </w:r>
       <w:r>
-        <w:t xml:space="preserve">&gt; ::= ['0' .. </w:t>
-      </w:r>
-      <w:r>
-        <w:rPr>
-          <w:lang w:val="en-US"/>
-        </w:rPr>
-        <w:t>'9'];</w:t>
-      </w:r>
+        <w:rPr>
+          <w:lang w:val="en-US"/>
+        </w:rPr>
+        <w:t xml:space="preserve">&gt; ::= </w:t>
+      </w:r>
+      <w:r>
+        <w:rPr>
+          <w:lang w:val="en-US"/>
+        </w:rPr>
+        <w:t>&lt;digit zero&gt; | &lt;digit more zero&gt;;</w:t>
+      </w:r>
+    </w:p>
+    <w:p>
+      <w:pPr>
+        <w:rPr>
+          <w:lang w:val="en-US"/>
+        </w:rPr>
+      </w:pPr>
+      <w:r>
+        <w:rPr>
+          <w:lang w:val="en-US"/>
+        </w:rPr>
+        <w:t>&lt;digit zero&gt; ::= '0';</w:t>
+      </w:r>
+    </w:p>
+    <w:p>
+      <w:pPr>
+        <w:rPr>
+          <w:lang w:val="en-US"/>
+        </w:rPr>
+      </w:pPr>
+      <w:r>
+        <w:rPr>
+          <w:lang w:val="en-US"/>
+        </w:rPr>
+        <w:t>&lt;digit more zero&gt; ::= [ '1' .. '9' ] ;</w:t>
+      </w:r>
+    </w:p>
+    <w:p>
+      <w:pPr>
+        <w:rPr>
+          <w:lang w:val="en-US"/>
+        </w:rPr>
+      </w:pPr>
     </w:p>
     <w:p>
       <w:pPr>
@@ -140,42 +275,80 @@
       </w:r>
     </w:p>
     <w:p>
-      <w:pPr>
-        <w:rPr>
-          <w:lang w:val="en-US"/>
-        </w:rPr>
-      </w:pPr>
-      <w:r>
-        <w:rPr>
-          <w:lang w:val="en-US"/>
-        </w:rPr>
-        <w:t xml:space="preserve">&lt;common </w:t>
-      </w:r>
-      <w:r>
-        <w:rPr>
-          <w:lang w:val="en-US"/>
-        </w:rPr>
-        <w:t xml:space="preserve">separator </w:t>
-      </w:r>
-      <w:r>
-        <w:rPr>
-          <w:lang w:val="en-US"/>
-        </w:rPr>
+      <w:r>
+        <w:t>&lt;</w:t>
+      </w:r>
+      <w:r>
+        <w:rPr>
+          <w:lang w:val="en-US"/>
+        </w:rPr>
+        <w:t>common</w:t>
+      </w:r>
+      <w:r>
+        <w:t xml:space="preserve"> </w:t>
+      </w:r>
+      <w:r>
+        <w:rPr>
+          <w:lang w:val="en-US"/>
+        </w:rPr>
+        <w:t>separator</w:t>
+      </w:r>
+      <w:r>
+        <w:t xml:space="preserve"> </w:t>
+      </w:r>
+      <w:r>
         <w:t xml:space="preserve">&gt; ::= ' </w:t>
       </w:r>
-      <w:proofErr w:type="spellStart"/>
-      <w:r>
-        <w:rPr>
-          <w:lang w:val="en-US"/>
-        </w:rPr>
-        <w:t>'</w:t>
-      </w:r>
-      <w:proofErr w:type="spellEnd"/>
-      <w:r>
-        <w:rPr>
-          <w:lang w:val="en-US"/>
-        </w:rPr>
-        <w:t xml:space="preserve"> | '\t';</w:t>
+      <w:r>
+        <w:t>' | '\</w:t>
+      </w:r>
+      <w:r>
+        <w:rPr>
+          <w:lang w:val="en-US"/>
+        </w:rPr>
+        <w:t>t</w:t>
+      </w:r>
+      <w:r>
+        <w:t>';</w:t>
+      </w:r>
+      <w:r>
+        <w:t xml:space="preserve"> // </w:t>
+      </w:r>
+      <w:r>
+        <w:rPr>
+          <w:lang w:val="en-US"/>
+        </w:rPr>
+        <w:t>TODO</w:t>
+      </w:r>
+      <w:r>
+        <w:t xml:space="preserve"> : </w:t>
+      </w:r>
+      <w:r>
+        <w:t>посмотри</w:t>
+      </w:r>
+      <w:r>
+        <w:t xml:space="preserve"> </w:t>
+      </w:r>
+      <w:r>
+        <w:t>стоит</w:t>
+      </w:r>
+      <w:r>
+        <w:t xml:space="preserve"> </w:t>
+      </w:r>
+      <w:r>
+        <w:t>добавлять</w:t>
+      </w:r>
+      <w:r>
+        <w:t>\</w:t>
+      </w:r>
+      <w:r>
+        <w:rPr>
+          <w:lang w:val="en-US"/>
+        </w:rPr>
+        <w:t>n</w:t>
+      </w:r>
+      <w:r>
+        <w:t xml:space="preserve"> или нет</w:t>
       </w:r>
     </w:p>
     <w:p>

</xml_diff>